<commit_message>
Updates based on Ardalan's feedback
</commit_message>
<xml_diff>
--- a/sensor-edge-journal/feedback/Response-to-Reviewers.docx
+++ b/sensor-edge-journal/feedback/Response-to-Reviewers.docx
@@ -1698,15 +1698,7 @@
           <w:sz w:val="22"/>
           <w:szCs w:val="22"/>
         </w:rPr>
-        <w:t xml:space="preserve"> </w:t>
-      </w:r>
-      <w:r>
-        <w:rPr>
-          <w:rFonts w:ascii="Calibri" w:hAnsi="Calibri"/>
-          <w:sz w:val="22"/>
-          <w:szCs w:val="22"/>
-        </w:rPr>
-        <w:t>Yes.</w:t>
+        <w:t xml:space="preserve"> Yes.</w:t>
       </w:r>
     </w:p>
     <w:p>
@@ -1883,35 +1875,161 @@
           <w:sz w:val="22"/>
           <w:szCs w:val="22"/>
         </w:rPr>
-        <w:t xml:space="preserve"> </w:t>
-      </w:r>
-      <w:r>
-        <w:rPr>
-          <w:rFonts w:ascii="Calibri" w:hAnsi="Calibri"/>
-          <w:sz w:val="22"/>
-          <w:szCs w:val="22"/>
-        </w:rPr>
-        <w:t>Yes, it is intentional. The loss distance histograms show the quantization effect on the X- Y- regression results. Fig. 18(b) shows this effect on three different models. Vertical and horizontal patterns appear in the error distribution of 8-bit fixed-point quantization. The figures are intended to illustrate this effect. We stated this point in Section V. D-1</w:t>
-      </w:r>
-    </w:p>
-    <w:p>
-      <w:pPr>
-        <w:pStyle w:val="Normal"/>
-        <w:jc w:val="both"/>
-        <w:rPr>
-          <w:rFonts w:ascii="Calibri" w:hAnsi="Calibri"/>
-          <w:sz w:val="22"/>
-          <w:szCs w:val="22"/>
-        </w:rPr>
-      </w:pPr>
-      <w:r>
-        <w:rPr>
-          <w:rFonts w:ascii="Calibri" w:hAnsi="Calibri"/>
-          <w:b/>
-          <w:sz w:val="22"/>
-          <w:szCs w:val="22"/>
-        </w:rPr>
-        <w:t>Author action: -</w:t>
+        <w:t xml:space="preserve"> Thank you for the observation. A</w:t>
+      </w:r>
+      <w:r>
+        <w:rPr>
+          <w:rFonts w:eastAsia="Cambria" w:cs="Times New Roman" w:ascii="Calibri" w:hAnsi="Calibri"/>
+          <w:color w:val="auto"/>
+          <w:kern w:val="0"/>
+          <w:sz w:val="22"/>
+          <w:szCs w:val="22"/>
+          <w:lang w:val="en-US" w:eastAsia="en-US" w:bidi="ar-SA"/>
+        </w:rPr>
+        <w:t>ll</w:t>
+      </w:r>
+      <w:r>
+        <w:rPr>
+          <w:rFonts w:ascii="Calibri" w:hAnsi="Calibri"/>
+          <w:sz w:val="22"/>
+          <w:szCs w:val="22"/>
+        </w:rPr>
+        <w:t xml:space="preserve"> are 2D error distributions.</w:t>
+      </w:r>
+    </w:p>
+    <w:p>
+      <w:pPr>
+        <w:pStyle w:val="Normal"/>
+        <w:jc w:val="both"/>
+        <w:rPr>
+          <w:rFonts w:ascii="Calibri" w:hAnsi="Calibri"/>
+          <w:sz w:val="22"/>
+          <w:szCs w:val="22"/>
+        </w:rPr>
+      </w:pPr>
+      <w:r>
+        <w:rPr>
+          <w:rFonts w:ascii="Calibri" w:hAnsi="Calibri"/>
+          <w:b/>
+          <w:sz w:val="22"/>
+          <w:szCs w:val="22"/>
+        </w:rPr>
+        <w:t xml:space="preserve">Author action: </w:t>
+      </w:r>
+      <w:r>
+        <w:rPr>
+          <w:rFonts w:ascii="Calibri" w:hAnsi="Calibri"/>
+          <w:b w:val="false"/>
+          <w:bCs w:val="false"/>
+          <w:sz w:val="22"/>
+          <w:szCs w:val="22"/>
+        </w:rPr>
+        <w:t xml:space="preserve">We updated the manuscript by </w:t>
+      </w:r>
+      <w:r>
+        <w:rPr>
+          <w:rFonts w:eastAsia="Cambria" w:cs="Times New Roman" w:ascii="Calibri" w:hAnsi="Calibri"/>
+          <w:b w:val="false"/>
+          <w:bCs w:val="false"/>
+          <w:color w:val="auto"/>
+          <w:kern w:val="0"/>
+          <w:sz w:val="22"/>
+          <w:szCs w:val="22"/>
+          <w:lang w:val="en-US" w:eastAsia="en-US" w:bidi="ar-SA"/>
+        </w:rPr>
+        <w:t xml:space="preserve">removing the labels from </w:t>
+      </w:r>
+      <w:r>
+        <w:rPr>
+          <w:rFonts w:eastAsia="Cambria" w:cs="Times New Roman" w:ascii="Calibri" w:hAnsi="Calibri"/>
+          <w:b w:val="false"/>
+          <w:bCs w:val="false"/>
+          <w:color w:val="auto"/>
+          <w:kern w:val="0"/>
+          <w:sz w:val="22"/>
+          <w:szCs w:val="22"/>
+          <w:lang w:val="en-US" w:eastAsia="en-US" w:bidi="ar-SA"/>
+        </w:rPr>
+        <w:t>Figure 18</w:t>
+      </w:r>
+      <w:r>
+        <w:rPr>
+          <w:rFonts w:eastAsia="Cambria" w:cs="Times New Roman" w:ascii="Calibri" w:hAnsi="Calibri"/>
+          <w:b w:val="false"/>
+          <w:bCs w:val="false"/>
+          <w:color w:val="auto"/>
+          <w:kern w:val="0"/>
+          <w:sz w:val="22"/>
+          <w:szCs w:val="22"/>
+          <w:lang w:val="en-US" w:eastAsia="en-US" w:bidi="ar-SA"/>
+        </w:rPr>
+        <w:t xml:space="preserve"> since they are stated as 2D error distributions in the image description</w:t>
+      </w:r>
+      <w:r>
+        <w:rPr>
+          <w:rFonts w:ascii="Calibri" w:hAnsi="Calibri"/>
+          <w:b w:val="false"/>
+          <w:bCs w:val="false"/>
+          <w:sz w:val="22"/>
+          <w:szCs w:val="22"/>
+        </w:rPr>
+        <w:t xml:space="preserve">. </w:t>
+      </w:r>
+      <w:r>
+        <w:rPr>
+          <w:rFonts w:ascii="Calibri" w:hAnsi="Calibri"/>
+          <w:b w:val="false"/>
+          <w:bCs w:val="false"/>
+          <w:sz w:val="22"/>
+          <w:szCs w:val="22"/>
+        </w:rPr>
+        <w:t xml:space="preserve">We also </w:t>
+      </w:r>
+      <w:r>
+        <w:rPr>
+          <w:rFonts w:eastAsia="Cambria" w:cs="Times New Roman" w:ascii="Calibri" w:hAnsi="Calibri"/>
+          <w:b w:val="false"/>
+          <w:bCs w:val="false"/>
+          <w:color w:val="auto"/>
+          <w:kern w:val="0"/>
+          <w:sz w:val="22"/>
+          <w:szCs w:val="22"/>
+          <w:lang w:val="en-US" w:eastAsia="en-US" w:bidi="ar-SA"/>
+        </w:rPr>
+        <w:t>corrected Figure 15</w:t>
+      </w:r>
+      <w:r>
+        <w:rPr>
+          <w:rFonts w:ascii="Calibri" w:hAnsi="Calibri"/>
+          <w:b w:val="false"/>
+          <w:bCs w:val="false"/>
+          <w:sz w:val="22"/>
+          <w:szCs w:val="22"/>
+        </w:rPr>
+        <w:t xml:space="preserve"> by </w:t>
+      </w:r>
+      <w:r>
+        <w:rPr>
+          <w:rFonts w:eastAsia="Cambria" w:cs="Times New Roman" w:ascii="Calibri" w:hAnsi="Calibri"/>
+          <w:b w:val="false"/>
+          <w:bCs w:val="false"/>
+          <w:color w:val="auto"/>
+          <w:kern w:val="0"/>
+          <w:sz w:val="22"/>
+          <w:szCs w:val="22"/>
+          <w:lang w:val="en-US" w:eastAsia="en-US" w:bidi="ar-SA"/>
+        </w:rPr>
+        <w:t>changing the labels from “error distribution “ to “</w:t>
+      </w:r>
+      <w:r>
+        <w:rPr>
+          <w:rFonts w:ascii="Calibri" w:hAnsi="Calibri"/>
+          <w:b w:val="false"/>
+          <w:bCs w:val="false"/>
+          <w:sz w:val="22"/>
+          <w:szCs w:val="22"/>
+        </w:rPr>
+        <w:t>2D error distribution” on the corresponding places.</w:t>
       </w:r>
     </w:p>
     <w:p>

</xml_diff>